<commit_message>
asar0015 and yneh0001 collaborated
Created Grass class as well as added pseudo code for future implementation.
</commit_message>
<xml_diff>
--- a/Assignment 1/Designosaurs.docx.docx
+++ b/Assignment 1/Designosaurs.docx.docx
@@ -577,6 +577,241 @@
       </w:r>
     </w:p>
     <w:p>
+      <w:r>
+        <w:t xml:space="preserve">Specs completed </w:t>
+      </w:r>
+    </w:p>
+    <w:p>
+      <w:pPr>
+        <w:pStyle w:val="ListParagraph"/>
+      </w:pPr>
+      <w:r>
+        <w:t>identifying attributes</w:t>
+      </w:r>
+    </w:p>
+    <w:p>
+      <w:pPr>
+        <w:pStyle w:val="ListParagraph"/>
+        <w:numPr>
+          <w:ilvl w:val="1"/>
+          <w:numId w:val="1"/>
+        </w:numPr>
+      </w:pPr>
+      <w:proofErr w:type="spellStart"/>
+      <w:r>
+        <w:t>growthProbability</w:t>
+      </w:r>
+      <w:proofErr w:type="spellEnd"/>
+      <w:r>
+        <w:t xml:space="preserve"> – double </w:t>
+      </w:r>
+    </w:p>
+    <w:p>
+      <w:pPr>
+        <w:pStyle w:val="ListParagraph"/>
+        <w:numPr>
+          <w:ilvl w:val="1"/>
+          <w:numId w:val="1"/>
+        </w:numPr>
+      </w:pPr>
+      <w:proofErr w:type="spellStart"/>
+      <w:r>
+        <w:t>Turncount</w:t>
+      </w:r>
+      <w:proofErr w:type="spellEnd"/>
+      <w:r>
+        <w:t xml:space="preserve"> - int</w:t>
+      </w:r>
+    </w:p>
+    <w:p>
+      <w:pPr>
+        <w:pStyle w:val="ListParagraph"/>
+        <w:numPr>
+          <w:ilvl w:val="1"/>
+          <w:numId w:val="1"/>
+        </w:numPr>
+      </w:pPr>
+      <w:r>
+        <w:t>Rot – Boolean</w:t>
+      </w:r>
+    </w:p>
+    <w:p>
+      <w:pPr>
+        <w:pStyle w:val="ListParagraph"/>
+        <w:numPr>
+          <w:ilvl w:val="1"/>
+          <w:numId w:val="1"/>
+        </w:numPr>
+      </w:pPr>
+      <w:r>
+        <w:t xml:space="preserve">Grass – </w:t>
+      </w:r>
+      <w:proofErr w:type="gramStart"/>
+      <w:r>
+        <w:t>constructor( ps</w:t>
+      </w:r>
+      <w:r>
+        <w:t>e</w:t>
+      </w:r>
+      <w:r>
+        <w:t>udo</w:t>
+      </w:r>
+      <w:proofErr w:type="gramEnd"/>
+      <w:r>
+        <w:t xml:space="preserve"> code complete )</w:t>
+      </w:r>
+    </w:p>
+    <w:p>
+      <w:pPr>
+        <w:ind w:left="720"/>
+      </w:pPr>
+      <w:r>
+        <w:t>Tomorrows goal</w:t>
+      </w:r>
+    </w:p>
+    <w:p>
+      <w:pPr>
+        <w:pStyle w:val="ListParagraph"/>
+        <w:numPr>
+          <w:ilvl w:val="1"/>
+          <w:numId w:val="1"/>
+        </w:numPr>
+      </w:pPr>
+      <w:proofErr w:type="gramStart"/>
+      <w:r>
+        <w:t>Any and all</w:t>
+      </w:r>
+      <w:proofErr w:type="gramEnd"/>
+      <w:r>
+        <w:t xml:space="preserve"> interaction that relate with the grass class need to be implemented as we go</w:t>
+      </w:r>
+    </w:p>
+    <w:p>
+      <w:pPr>
+        <w:pStyle w:val="ListParagraph"/>
+        <w:numPr>
+          <w:ilvl w:val="1"/>
+          <w:numId w:val="1"/>
+        </w:numPr>
+      </w:pPr>
+      <w:r>
+        <w:t>Complete the Grass class</w:t>
+      </w:r>
+    </w:p>
+    <w:p>
+      <w:pPr>
+        <w:pStyle w:val="ListParagraph"/>
+        <w:numPr>
+          <w:ilvl w:val="1"/>
+          <w:numId w:val="1"/>
+        </w:numPr>
+      </w:pPr>
+      <w:r>
+        <w:t xml:space="preserve">We will work on the </w:t>
+      </w:r>
+      <w:proofErr w:type="spellStart"/>
+      <w:r>
+        <w:t>pickupAction</w:t>
+      </w:r>
+      <w:proofErr w:type="spellEnd"/>
+    </w:p>
+    <w:p>
+      <w:pPr>
+        <w:pStyle w:val="ListParagraph"/>
+        <w:ind w:left="1440"/>
+      </w:pPr>
+      <w:r>
+        <w:t>===========================</w:t>
+      </w:r>
+      <w:r>
+        <w:t>============================================</w:t>
+      </w:r>
+    </w:p>
+    <w:p>
+      <w:pPr>
+        <w:pStyle w:val="ListParagraph"/>
+        <w:numPr>
+          <w:ilvl w:val="1"/>
+          <w:numId w:val="1"/>
+        </w:numPr>
+      </w:pPr>
+      <w:r>
+        <w:t xml:space="preserve">Code hungry dinosaur </w:t>
+      </w:r>
+      <w:proofErr w:type="spellStart"/>
+      <w:r>
+        <w:t>behaviour</w:t>
+      </w:r>
+      <w:proofErr w:type="spellEnd"/>
+    </w:p>
+    <w:p>
+      <w:pPr>
+        <w:pStyle w:val="ListParagraph"/>
+        <w:numPr>
+          <w:ilvl w:val="1"/>
+          <w:numId w:val="1"/>
+        </w:numPr>
+        <w:rPr>
+          <w:highlight w:val="yellow"/>
+        </w:rPr>
+      </w:pPr>
+      <w:r>
+        <w:rPr>
+          <w:highlight w:val="yellow"/>
+        </w:rPr>
+        <w:t>Research impl</w:t>
+      </w:r>
+      <w:r>
+        <w:rPr>
+          <w:highlight w:val="yellow"/>
+        </w:rPr>
+        <w:t xml:space="preserve">ementation for checking </w:t>
+      </w:r>
+      <w:proofErr w:type="spellStart"/>
+      <w:r>
+        <w:rPr>
+          <w:highlight w:val="yellow"/>
+        </w:rPr>
+        <w:t>dino</w:t>
+      </w:r>
+      <w:proofErr w:type="spellEnd"/>
+      <w:r>
+        <w:rPr>
+          <w:highlight w:val="yellow"/>
+        </w:rPr>
+        <w:t xml:space="preserve"> locations across map on a </w:t>
+      </w:r>
+      <w:proofErr w:type="gramStart"/>
+      <w:r>
+        <w:rPr>
+          <w:highlight w:val="yellow"/>
+        </w:rPr>
+        <w:t>string based</w:t>
+      </w:r>
+      <w:proofErr w:type="gramEnd"/>
+      <w:r>
+        <w:rPr>
+          <w:highlight w:val="yellow"/>
+        </w:rPr>
+        <w:t xml:space="preserve"> world</w:t>
+      </w:r>
+    </w:p>
+    <w:p>
+      <w:pPr>
+        <w:pStyle w:val="ListParagraph"/>
+        <w:numPr>
+          <w:ilvl w:val="1"/>
+          <w:numId w:val="1"/>
+        </w:numPr>
+      </w:pPr>
+      <w:r>
+        <w:t xml:space="preserve">Also </w:t>
+      </w:r>
+      <w:r>
+        <w:t>========================================================================</w:t>
+      </w:r>
+    </w:p>
+    <w:p>
       <w:pPr>
         <w:pStyle w:val="ListParagraph"/>
         <w:numPr>
@@ -905,6 +1140,7 @@
           <w:b/>
           <w:bCs/>
         </w:rPr>
+        <w:lastRenderedPageBreak/>
         <w:t>Dinosaurs</w:t>
       </w:r>
     </w:p>
@@ -1223,7 +1459,6 @@
           <w:i/>
           <w:iCs/>
         </w:rPr>
-        <w:lastRenderedPageBreak/>
         <w:t>Allosaurs</w:t>
       </w:r>
     </w:p>
@@ -1591,6 +1826,7 @@
     <w:p/>
     <w:p>
       <w:r>
+        <w:lastRenderedPageBreak/>
         <w:t xml:space="preserve">Trees, Fruits, Grass and </w:t>
       </w:r>
       <w:proofErr w:type="spellStart"/>
@@ -1640,7 +1876,6 @@
         <w:br/>
       </w:r>
       <w:r>
-        <w:lastRenderedPageBreak/>
         <w:br/>
       </w:r>
     </w:p>
@@ -1945,7 +2180,6 @@
       </w:r>
       <w:proofErr w:type="spellStart"/>
       <w:r>
-        <w:lastRenderedPageBreak/>
         <w:t>BabyAllosaur</w:t>
       </w:r>
       <w:proofErr w:type="spellEnd"/>

</xml_diff>

<commit_message>
changed grass too extend item to so as to allow pickups by player
</commit_message>
<xml_diff>
--- a/Assignment 1/Designosaurs.docx.docx
+++ b/Assignment 1/Designosaurs.docx.docx
@@ -596,13 +596,22 @@
           <w:ilvl w:val="1"/>
           <w:numId w:val="1"/>
         </w:numPr>
-      </w:pPr>
-      <w:proofErr w:type="spellStart"/>
-      <w:r>
+        <w:rPr>
+          <w:highlight w:val="yellow"/>
+        </w:rPr>
+      </w:pPr>
+      <w:proofErr w:type="spellStart"/>
+      <w:r>
+        <w:rPr>
+          <w:highlight w:val="yellow"/>
+        </w:rPr>
         <w:t>growthProbability</w:t>
       </w:r>
       <w:proofErr w:type="spellEnd"/>
       <w:r>
+        <w:rPr>
+          <w:highlight w:val="yellow"/>
+        </w:rPr>
         <w:t xml:space="preserve"> – double </w:t>
       </w:r>
     </w:p>
@@ -614,13 +623,8 @@
           <w:numId w:val="1"/>
         </w:numPr>
       </w:pPr>
-      <w:proofErr w:type="spellStart"/>
-      <w:r>
-        <w:t>Turncount</w:t>
-      </w:r>
-      <w:proofErr w:type="spellEnd"/>
-      <w:r>
-        <w:t xml:space="preserve"> - int</w:t>
+      <w:r>
+        <w:t>Rot – Boolean</w:t>
       </w:r>
     </w:p>
     <w:p>
@@ -630,9 +634,43 @@
           <w:ilvl w:val="1"/>
           <w:numId w:val="1"/>
         </w:numPr>
-      </w:pPr>
-      <w:r>
-        <w:t>Rot – Boolean</w:t>
+        <w:rPr>
+          <w:highlight w:val="yellow"/>
+        </w:rPr>
+      </w:pPr>
+      <w:r>
+        <w:rPr>
+          <w:highlight w:val="yellow"/>
+        </w:rPr>
+        <w:t xml:space="preserve">Grass – </w:t>
+      </w:r>
+      <w:proofErr w:type="gramStart"/>
+      <w:r>
+        <w:rPr>
+          <w:highlight w:val="yellow"/>
+        </w:rPr>
+        <w:t>constructor(</w:t>
+      </w:r>
+      <w:proofErr w:type="gramEnd"/>
+      <w:r>
+        <w:rPr>
+          <w:highlight w:val="yellow"/>
+        </w:rPr>
+        <w:t>pseudo</w:t>
+      </w:r>
+      <w:r>
+        <w:rPr>
+          <w:highlight w:val="yellow"/>
+        </w:rPr>
+        <w:t xml:space="preserve"> code complete )</w:t>
+      </w:r>
+    </w:p>
+    <w:p>
+      <w:pPr>
+        <w:ind w:left="720"/>
+      </w:pPr>
+      <w:r>
+        <w:t>Tomorrows goal</w:t>
       </w:r>
     </w:p>
     <w:p>
@@ -642,31 +680,23 @@
           <w:ilvl w:val="1"/>
           <w:numId w:val="1"/>
         </w:numPr>
-      </w:pPr>
-      <w:r>
-        <w:t xml:space="preserve">Grass – </w:t>
-      </w:r>
+        <w:rPr>
+          <w:highlight w:val="yellow"/>
+        </w:rPr>
+      </w:pPr>
       <w:proofErr w:type="gramStart"/>
       <w:r>
-        <w:t>constructor( ps</w:t>
-      </w:r>
-      <w:r>
-        <w:t>e</w:t>
-      </w:r>
-      <w:r>
-        <w:t>udo</w:t>
+        <w:rPr>
+          <w:highlight w:val="yellow"/>
+        </w:rPr>
+        <w:t>Any and all</w:t>
       </w:r>
       <w:proofErr w:type="gramEnd"/>
       <w:r>
-        <w:t xml:space="preserve"> code complete )</w:t>
-      </w:r>
-    </w:p>
-    <w:p>
-      <w:pPr>
-        <w:ind w:left="720"/>
-      </w:pPr>
-      <w:r>
-        <w:t>Tomorrows goal</w:t>
+        <w:rPr>
+          <w:highlight w:val="yellow"/>
+        </w:rPr>
+        <w:t xml:space="preserve"> interaction that relate with the grass class need to be implemented as we go</w:t>
       </w:r>
     </w:p>
     <w:p>
@@ -676,14 +706,113 @@
           <w:ilvl w:val="1"/>
           <w:numId w:val="1"/>
         </w:numPr>
-      </w:pPr>
+        <w:rPr>
+          <w:highlight w:val="yellow"/>
+        </w:rPr>
+      </w:pPr>
+      <w:r>
+        <w:rPr>
+          <w:highlight w:val="yellow"/>
+        </w:rPr>
+        <w:t>Complete the Grass class</w:t>
+      </w:r>
+    </w:p>
+    <w:p>
+      <w:pPr>
+        <w:pStyle w:val="ListParagraph"/>
+        <w:numPr>
+          <w:ilvl w:val="1"/>
+          <w:numId w:val="1"/>
+        </w:numPr>
+      </w:pPr>
+      <w:r>
+        <w:t xml:space="preserve">We will work on the </w:t>
+      </w:r>
+      <w:proofErr w:type="spellStart"/>
+      <w:r>
+        <w:t>pickupAction</w:t>
+      </w:r>
+      <w:proofErr w:type="spellEnd"/>
+    </w:p>
+    <w:p>
+      <w:pPr>
+        <w:pStyle w:val="ListParagraph"/>
+        <w:ind w:left="1440"/>
+      </w:pPr>
+      <w:r>
+        <w:t>===========================</w:t>
+      </w:r>
+      <w:r>
+        <w:t>============================================</w:t>
+      </w:r>
+    </w:p>
+    <w:p>
+      <w:pPr>
+        <w:pStyle w:val="ListParagraph"/>
+        <w:numPr>
+          <w:ilvl w:val="1"/>
+          <w:numId w:val="1"/>
+        </w:numPr>
+      </w:pPr>
+      <w:r>
+        <w:t xml:space="preserve">Code hungry dinosaur </w:t>
+      </w:r>
+      <w:proofErr w:type="spellStart"/>
+      <w:r>
+        <w:t>behaviour</w:t>
+      </w:r>
+      <w:proofErr w:type="spellEnd"/>
+    </w:p>
+    <w:p>
+      <w:pPr>
+        <w:pStyle w:val="ListParagraph"/>
+        <w:numPr>
+          <w:ilvl w:val="1"/>
+          <w:numId w:val="1"/>
+        </w:numPr>
+        <w:rPr>
+          <w:highlight w:val="yellow"/>
+        </w:rPr>
+      </w:pPr>
+      <w:r>
+        <w:rPr>
+          <w:highlight w:val="yellow"/>
+        </w:rPr>
+        <w:t>Research impl</w:t>
+      </w:r>
+      <w:r>
+        <w:rPr>
+          <w:highlight w:val="yellow"/>
+        </w:rPr>
+        <w:t xml:space="preserve">ementation for checking </w:t>
+      </w:r>
+      <w:proofErr w:type="spellStart"/>
+      <w:r>
+        <w:rPr>
+          <w:highlight w:val="yellow"/>
+        </w:rPr>
+        <w:t>dino</w:t>
+      </w:r>
+      <w:proofErr w:type="spellEnd"/>
+      <w:r>
+        <w:rPr>
+          <w:highlight w:val="yellow"/>
+        </w:rPr>
+        <w:t xml:space="preserve"> locations across map on a </w:t>
+      </w:r>
       <w:proofErr w:type="gramStart"/>
       <w:r>
-        <w:t>Any and all</w:t>
+        <w:rPr>
+          <w:highlight w:val="yellow"/>
+        </w:rPr>
+        <w:t>string based</w:t>
       </w:r>
       <w:proofErr w:type="gramEnd"/>
       <w:r>
-        <w:t xml:space="preserve"> interaction that relate with the grass class need to be implemented as we go</w:t>
+        <w:rPr>
+          <w:highlight w:val="yellow"/>
+        </w:rPr>
+        <w:t xml:space="preserve"> world</w:t>
       </w:r>
     </w:p>
     <w:p>
@@ -695,7 +824,30 @@
         </w:numPr>
       </w:pPr>
       <w:r>
-        <w:t>Complete the Grass class</w:t>
+        <w:t xml:space="preserve">Also </w:t>
+      </w:r>
+      <w:r>
+        <w:t>========================================================================</w:t>
+      </w:r>
+    </w:p>
+    <w:p>
+      <w:pPr>
+        <w:pStyle w:val="ListParagraph"/>
+        <w:numPr>
+          <w:ilvl w:val="0"/>
+          <w:numId w:val="1"/>
+        </w:numPr>
+        <w:rPr>
+          <w:b/>
+          <w:bCs/>
+          <w:highlight w:val="yellow"/>
+        </w:rPr>
+      </w:pPr>
+      <w:r>
+        <w:rPr>
+          <w:highlight w:val="yellow"/>
+        </w:rPr>
+        <w:t>Each square has a 2% chance to grow grass even if it is near a tree</w:t>
       </w:r>
     </w:p>
     <w:p>
@@ -705,26 +857,17 @@
           <w:ilvl w:val="1"/>
           <w:numId w:val="1"/>
         </w:numPr>
-      </w:pPr>
-      <w:r>
-        <w:t xml:space="preserve">We will work on the </w:t>
-      </w:r>
-      <w:proofErr w:type="spellStart"/>
-      <w:r>
-        <w:t>pickupAction</w:t>
-      </w:r>
-      <w:proofErr w:type="spellEnd"/>
-    </w:p>
-    <w:p>
-      <w:pPr>
-        <w:pStyle w:val="ListParagraph"/>
-        <w:ind w:left="1440"/>
-      </w:pPr>
-      <w:r>
-        <w:t>===========================</w:t>
-      </w:r>
-      <w:r>
-        <w:t>============================================</w:t>
+        <w:rPr>
+          <w:b/>
+          <w:bCs/>
+          <w:highlight w:val="yellow"/>
+        </w:rPr>
+      </w:pPr>
+      <w:r>
+        <w:rPr>
+          <w:highlight w:val="yellow"/>
+        </w:rPr>
+        <w:t xml:space="preserve">If there are 2 or more squares with grass, </w:t>
       </w:r>
     </w:p>
     <w:p>
@@ -734,15 +877,36 @@
           <w:ilvl w:val="1"/>
           <w:numId w:val="1"/>
         </w:numPr>
-      </w:pPr>
-      <w:r>
-        <w:t xml:space="preserve">Code hungry dinosaur </w:t>
-      </w:r>
-      <w:proofErr w:type="spellStart"/>
-      <w:r>
-        <w:t>behaviour</w:t>
-      </w:r>
-      <w:proofErr w:type="spellEnd"/>
+        <w:rPr>
+          <w:b/>
+          <w:bCs/>
+          <w:highlight w:val="yellow"/>
+        </w:rPr>
+      </w:pPr>
+      <w:r>
+        <w:rPr>
+          <w:highlight w:val="yellow"/>
+        </w:rPr>
+        <w:t xml:space="preserve">if there is grass already on </w:t>
+      </w:r>
+      <w:r>
+        <w:rPr>
+          <w:highlight w:val="yellow"/>
+        </w:rPr>
+        <w:t>the adjacent square</w:t>
+      </w:r>
+      <w:r>
+        <w:rPr>
+          <w:highlight w:val="yellow"/>
+        </w:rPr>
+        <w:t xml:space="preserve"> then there is a </w:t>
+      </w:r>
+      <w:r>
+        <w:rPr>
+          <w:highlight w:val="yellow"/>
+        </w:rPr>
+        <w:t>10% chance to grow grass</w:t>
+      </w:r>
     </w:p>
     <w:p>
       <w:pPr>
@@ -752,114 +916,17 @@
           <w:numId w:val="1"/>
         </w:numPr>
         <w:rPr>
+          <w:b/>
+          <w:bCs/>
           <w:highlight w:val="yellow"/>
         </w:rPr>
       </w:pPr>
-      <w:r>
-        <w:rPr>
+      <w:proofErr w:type="spellStart"/>
+      <w:r>
+        <w:rPr>
+          <w:b/>
+          <w:bCs/>
           <w:highlight w:val="yellow"/>
-        </w:rPr>
-        <w:t>Research impl</w:t>
-      </w:r>
-      <w:r>
-        <w:rPr>
-          <w:highlight w:val="yellow"/>
-        </w:rPr>
-        <w:t xml:space="preserve">ementation for checking </w:t>
-      </w:r>
-      <w:proofErr w:type="spellStart"/>
-      <w:r>
-        <w:rPr>
-          <w:highlight w:val="yellow"/>
-        </w:rPr>
-        <w:t>dino</w:t>
-      </w:r>
-      <w:proofErr w:type="spellEnd"/>
-      <w:r>
-        <w:rPr>
-          <w:highlight w:val="yellow"/>
-        </w:rPr>
-        <w:t xml:space="preserve"> locations across map on a </w:t>
-      </w:r>
-      <w:proofErr w:type="gramStart"/>
-      <w:r>
-        <w:rPr>
-          <w:highlight w:val="yellow"/>
-        </w:rPr>
-        <w:t>string based</w:t>
-      </w:r>
-      <w:proofErr w:type="gramEnd"/>
-      <w:r>
-        <w:rPr>
-          <w:highlight w:val="yellow"/>
-        </w:rPr>
-        <w:t xml:space="preserve"> world</w:t>
-      </w:r>
-    </w:p>
-    <w:p>
-      <w:pPr>
-        <w:pStyle w:val="ListParagraph"/>
-        <w:numPr>
-          <w:ilvl w:val="1"/>
-          <w:numId w:val="1"/>
-        </w:numPr>
-      </w:pPr>
-      <w:r>
-        <w:t xml:space="preserve">Also </w:t>
-      </w:r>
-      <w:r>
-        <w:t>========================================================================</w:t>
-      </w:r>
-    </w:p>
-    <w:p>
-      <w:pPr>
-        <w:pStyle w:val="ListParagraph"/>
-        <w:numPr>
-          <w:ilvl w:val="0"/>
-          <w:numId w:val="1"/>
-        </w:numPr>
-        <w:rPr>
-          <w:b/>
-          <w:bCs/>
-        </w:rPr>
-      </w:pPr>
-      <w:r>
-        <w:t>Each square has a 2% chance to grow grass even if it is near a tree</w:t>
-      </w:r>
-    </w:p>
-    <w:p>
-      <w:pPr>
-        <w:pStyle w:val="ListParagraph"/>
-        <w:numPr>
-          <w:ilvl w:val="1"/>
-          <w:numId w:val="1"/>
-        </w:numPr>
-        <w:rPr>
-          <w:b/>
-          <w:bCs/>
-        </w:rPr>
-      </w:pPr>
-      <w:r>
-        <w:t>If there are 2 or more squares with grass, the adjacent square has a 10% chance to grow grass</w:t>
-      </w:r>
-    </w:p>
-    <w:p>
-      <w:pPr>
-        <w:pStyle w:val="ListParagraph"/>
-        <w:numPr>
-          <w:ilvl w:val="1"/>
-          <w:numId w:val="1"/>
-        </w:numPr>
-        <w:rPr>
-          <w:b/>
-          <w:bCs/>
-        </w:rPr>
-      </w:pPr>
-      <w:proofErr w:type="spellStart"/>
-      <w:r>
-        <w:rPr>
-          <w:b/>
-          <w:bCs/>
         </w:rPr>
         <w:t>grassGrowth</w:t>
       </w:r>

</xml_diff>

<commit_message>
asar0015__update on required specifications
Just organized it and made the specs more readable.
</commit_message>
<xml_diff>
--- a/Assignment 1/Designosaurs.docx.docx
+++ b/Assignment 1/Designosaurs.docx.docx
@@ -263,23 +263,7 @@
           <w:b/>
           <w:bCs/>
         </w:rPr>
-        <w:t>……………………</w:t>
-      </w:r>
-      <w:proofErr w:type="gramStart"/>
-      <w:r>
-        <w:rPr>
-          <w:b/>
-          <w:bCs/>
-        </w:rPr>
-        <w:t>…..</w:t>
-      </w:r>
-      <w:proofErr w:type="gramEnd"/>
-      <w:r>
-        <w:rPr>
-          <w:b/>
-          <w:bCs/>
-        </w:rPr>
-        <w:t>…</w:t>
+        <w:t>………………………..…</w:t>
       </w:r>
     </w:p>
     <w:p>
@@ -542,778 +526,66 @@
         <w:t xml:space="preserve"> </w:t>
       </w:r>
       <w:r>
-        <w:t>will be bolded for better readability</w:t>
-      </w:r>
-    </w:p>
-    <w:p>
-      <w:pPr>
-        <w:rPr>
-          <w:b/>
-          <w:bCs/>
-          <w:u w:val="single"/>
-        </w:rPr>
-      </w:pPr>
-    </w:p>
-    <w:p>
-      <w:pPr>
-        <w:rPr>
-          <w:b/>
-          <w:bCs/>
-        </w:rPr>
-      </w:pPr>
-      <w:r>
-        <w:rPr>
-          <w:b/>
-          <w:bCs/>
-        </w:rPr>
-        <w:t>Grass</w:t>
-      </w:r>
-      <w:r>
-        <w:rPr>
-          <w:b/>
-          <w:bCs/>
-        </w:rPr>
-        <w:t xml:space="preserve"> </w:t>
-      </w:r>
-    </w:p>
-    <w:p>
-      <w:r>
-        <w:t xml:space="preserve">Specs completed </w:t>
-      </w:r>
-    </w:p>
-    <w:p>
-      <w:pPr>
-        <w:pStyle w:val="ListParagraph"/>
-      </w:pPr>
-      <w:r>
-        <w:t>identifying attributes</w:t>
-      </w:r>
-    </w:p>
-    <w:p>
-      <w:pPr>
-        <w:pStyle w:val="ListParagraph"/>
-        <w:numPr>
-          <w:ilvl w:val="1"/>
-          <w:numId w:val="1"/>
-        </w:numPr>
-        <w:rPr>
-          <w:highlight w:val="yellow"/>
-        </w:rPr>
-      </w:pPr>
-      <w:proofErr w:type="spellStart"/>
-      <w:r>
-        <w:rPr>
-          <w:highlight w:val="yellow"/>
-        </w:rPr>
-        <w:t>growthProbability</w:t>
-      </w:r>
-      <w:proofErr w:type="spellEnd"/>
-      <w:r>
-        <w:rPr>
-          <w:highlight w:val="yellow"/>
-        </w:rPr>
-        <w:t xml:space="preserve"> – double </w:t>
-      </w:r>
-    </w:p>
-    <w:p>
-      <w:pPr>
-        <w:pStyle w:val="ListParagraph"/>
-        <w:numPr>
-          <w:ilvl w:val="1"/>
-          <w:numId w:val="1"/>
-        </w:numPr>
-        <w:rPr>
-          <w:highlight w:val="yellow"/>
-        </w:rPr>
-      </w:pPr>
-      <w:r>
-        <w:rPr>
-          <w:highlight w:val="yellow"/>
-        </w:rPr>
-        <w:t xml:space="preserve">Grass – </w:t>
-      </w:r>
-      <w:proofErr w:type="gramStart"/>
-      <w:r>
-        <w:rPr>
-          <w:highlight w:val="yellow"/>
-        </w:rPr>
-        <w:t>constructor(</w:t>
-      </w:r>
-      <w:proofErr w:type="gramEnd"/>
-      <w:r>
-        <w:rPr>
-          <w:highlight w:val="yellow"/>
-        </w:rPr>
-        <w:t>pseudo</w:t>
-      </w:r>
-      <w:r>
-        <w:rPr>
-          <w:highlight w:val="yellow"/>
-        </w:rPr>
-        <w:t xml:space="preserve"> code complete )</w:t>
-      </w:r>
-    </w:p>
-    <w:p>
-      <w:pPr>
-        <w:ind w:left="720"/>
-      </w:pPr>
-      <w:r>
-        <w:t>Tomorrows goal</w:t>
-      </w:r>
-    </w:p>
-    <w:p>
-      <w:pPr>
-        <w:pStyle w:val="ListParagraph"/>
-        <w:numPr>
-          <w:ilvl w:val="1"/>
-          <w:numId w:val="1"/>
-        </w:numPr>
-        <w:rPr>
-          <w:highlight w:val="yellow"/>
-        </w:rPr>
-      </w:pPr>
-      <w:proofErr w:type="gramStart"/>
-      <w:r>
-        <w:rPr>
-          <w:highlight w:val="yellow"/>
-        </w:rPr>
-        <w:t>Any and all</w:t>
-      </w:r>
-      <w:proofErr w:type="gramEnd"/>
-      <w:r>
-        <w:rPr>
-          <w:highlight w:val="yellow"/>
-        </w:rPr>
-        <w:t xml:space="preserve"> interaction that relate with the grass class need to be implemented as we go</w:t>
-      </w:r>
-    </w:p>
-    <w:p>
-      <w:pPr>
-        <w:pStyle w:val="ListParagraph"/>
-        <w:numPr>
-          <w:ilvl w:val="1"/>
-          <w:numId w:val="1"/>
-        </w:numPr>
-        <w:rPr>
-          <w:highlight w:val="yellow"/>
-        </w:rPr>
-      </w:pPr>
-      <w:r>
-        <w:rPr>
-          <w:highlight w:val="yellow"/>
-        </w:rPr>
-        <w:t>Complete the Grass class</w:t>
-      </w:r>
-    </w:p>
-    <w:p>
-      <w:pPr>
-        <w:pStyle w:val="ListParagraph"/>
-        <w:numPr>
-          <w:ilvl w:val="1"/>
-          <w:numId w:val="1"/>
-        </w:numPr>
-      </w:pPr>
-      <w:r>
-        <w:t xml:space="preserve">We will work on the </w:t>
-      </w:r>
-      <w:proofErr w:type="spellStart"/>
-      <w:r>
-        <w:t>pickupAction</w:t>
-      </w:r>
-      <w:proofErr w:type="spellEnd"/>
-    </w:p>
-    <w:p>
-      <w:pPr>
-        <w:pStyle w:val="ListParagraph"/>
-        <w:ind w:left="1440"/>
-      </w:pPr>
-      <w:r>
-        <w:t>===========================</w:t>
-      </w:r>
-      <w:r>
-        <w:t>============================================</w:t>
-      </w:r>
-    </w:p>
-    <w:p>
-      <w:pPr>
-        <w:pStyle w:val="ListParagraph"/>
-        <w:numPr>
-          <w:ilvl w:val="1"/>
-          <w:numId w:val="1"/>
-        </w:numPr>
-      </w:pPr>
-      <w:r>
-        <w:t xml:space="preserve">Code hungry dinosaur </w:t>
-      </w:r>
-      <w:proofErr w:type="spellStart"/>
-      <w:r>
-        <w:t>behaviour</w:t>
-      </w:r>
-      <w:proofErr w:type="spellEnd"/>
-    </w:p>
-    <w:p>
-      <w:pPr>
-        <w:pStyle w:val="ListParagraph"/>
-        <w:numPr>
-          <w:ilvl w:val="1"/>
-          <w:numId w:val="1"/>
-        </w:numPr>
-        <w:rPr>
-          <w:highlight w:val="yellow"/>
-        </w:rPr>
-      </w:pPr>
-      <w:r>
-        <w:rPr>
-          <w:highlight w:val="yellow"/>
-        </w:rPr>
-        <w:t>Research impl</w:t>
-      </w:r>
-      <w:r>
-        <w:rPr>
-          <w:highlight w:val="yellow"/>
-        </w:rPr>
-        <w:t xml:space="preserve">ementation for checking </w:t>
-      </w:r>
-      <w:proofErr w:type="spellStart"/>
-      <w:r>
-        <w:rPr>
-          <w:highlight w:val="yellow"/>
-        </w:rPr>
-        <w:t>dino</w:t>
-      </w:r>
-      <w:proofErr w:type="spellEnd"/>
-      <w:r>
-        <w:rPr>
-          <w:highlight w:val="yellow"/>
-        </w:rPr>
-        <w:t xml:space="preserve"> locations across map on a </w:t>
-      </w:r>
-      <w:proofErr w:type="gramStart"/>
-      <w:r>
-        <w:rPr>
-          <w:highlight w:val="yellow"/>
-        </w:rPr>
-        <w:t>string based</w:t>
-      </w:r>
-      <w:proofErr w:type="gramEnd"/>
-      <w:r>
-        <w:rPr>
-          <w:highlight w:val="yellow"/>
-        </w:rPr>
-        <w:t xml:space="preserve"> world</w:t>
-      </w:r>
-    </w:p>
-    <w:p>
-      <w:pPr>
-        <w:pStyle w:val="ListParagraph"/>
-        <w:numPr>
-          <w:ilvl w:val="1"/>
-          <w:numId w:val="1"/>
-        </w:numPr>
-      </w:pPr>
-      <w:r>
-        <w:t xml:space="preserve">Also </w:t>
-      </w:r>
-      <w:r>
-        <w:t>========================================================================</w:t>
-      </w:r>
-    </w:p>
-    <w:p>
-      <w:pPr>
-        <w:pStyle w:val="ListParagraph"/>
-        <w:numPr>
-          <w:ilvl w:val="0"/>
-          <w:numId w:val="1"/>
-        </w:numPr>
-        <w:rPr>
-          <w:b/>
-          <w:bCs/>
-          <w:highlight w:val="yellow"/>
-        </w:rPr>
-      </w:pPr>
-      <w:r>
-        <w:rPr>
-          <w:highlight w:val="yellow"/>
-        </w:rPr>
-        <w:t>Each square has a 2% chance to grow grass even if it is near a tree</w:t>
-      </w:r>
-    </w:p>
-    <w:p>
-      <w:pPr>
-        <w:pStyle w:val="ListParagraph"/>
-        <w:numPr>
-          <w:ilvl w:val="1"/>
-          <w:numId w:val="1"/>
-        </w:numPr>
-        <w:rPr>
-          <w:b/>
-          <w:bCs/>
-          <w:highlight w:val="yellow"/>
-        </w:rPr>
-      </w:pPr>
-      <w:r>
-        <w:rPr>
-          <w:highlight w:val="yellow"/>
-        </w:rPr>
-        <w:t xml:space="preserve">If there are 2 or more squares with grass, </w:t>
-      </w:r>
-    </w:p>
-    <w:p>
-      <w:pPr>
-        <w:pStyle w:val="ListParagraph"/>
-        <w:numPr>
-          <w:ilvl w:val="1"/>
-          <w:numId w:val="1"/>
-        </w:numPr>
-        <w:rPr>
-          <w:b/>
-          <w:bCs/>
-          <w:highlight w:val="yellow"/>
-        </w:rPr>
-      </w:pPr>
-      <w:r>
-        <w:rPr>
-          <w:highlight w:val="yellow"/>
-        </w:rPr>
-        <w:t xml:space="preserve">if there is grass already on </w:t>
-      </w:r>
-      <w:r>
-        <w:rPr>
-          <w:highlight w:val="yellow"/>
-        </w:rPr>
-        <w:t>the adjacent square</w:t>
-      </w:r>
-      <w:r>
-        <w:rPr>
-          <w:highlight w:val="yellow"/>
-        </w:rPr>
-        <w:t xml:space="preserve"> then there is a </w:t>
-      </w:r>
-      <w:r>
-        <w:rPr>
-          <w:highlight w:val="yellow"/>
-        </w:rPr>
-        <w:t>10% chance to grow grass</w:t>
-      </w:r>
-    </w:p>
-    <w:p>
-      <w:pPr>
-        <w:pStyle w:val="ListParagraph"/>
-        <w:numPr>
-          <w:ilvl w:val="1"/>
-          <w:numId w:val="1"/>
-        </w:numPr>
-        <w:rPr>
-          <w:b/>
-          <w:bCs/>
-          <w:highlight w:val="yellow"/>
-        </w:rPr>
-      </w:pPr>
-      <w:proofErr w:type="spellStart"/>
-      <w:r>
-        <w:rPr>
-          <w:b/>
-          <w:bCs/>
-          <w:highlight w:val="yellow"/>
-        </w:rPr>
-        <w:t>grassGrowth</w:t>
-      </w:r>
-      <w:proofErr w:type="spellEnd"/>
-    </w:p>
-    <w:p>
-      <w:pPr>
-        <w:rPr>
-          <w:b/>
-          <w:bCs/>
-        </w:rPr>
-      </w:pPr>
-      <w:r>
-        <w:rPr>
-          <w:b/>
-          <w:bCs/>
-        </w:rPr>
-        <w:t>Tree</w:t>
-      </w:r>
-      <w:r>
-        <w:rPr>
-          <w:b/>
-          <w:bCs/>
-        </w:rPr>
-        <w:t xml:space="preserve">* </w:t>
-      </w:r>
-    </w:p>
-    <w:p>
-      <w:pPr>
-        <w:pStyle w:val="ListParagraph"/>
-        <w:numPr>
-          <w:ilvl w:val="0"/>
-          <w:numId w:val="1"/>
-        </w:numPr>
-        <w:rPr>
-          <w:b/>
-          <w:bCs/>
-        </w:rPr>
-      </w:pPr>
-      <w:r>
-        <w:t xml:space="preserve">A tree has a 5% chance to drop </w:t>
-      </w:r>
-      <w:proofErr w:type="gramStart"/>
-      <w:r>
-        <w:t>a</w:t>
-      </w:r>
-      <w:proofErr w:type="gramEnd"/>
-      <w:r>
-        <w:t xml:space="preserve"> fruit.</w:t>
-      </w:r>
-    </w:p>
-    <w:p>
-      <w:pPr>
-        <w:pStyle w:val="ListParagraph"/>
-        <w:numPr>
-          <w:ilvl w:val="0"/>
-          <w:numId w:val="1"/>
-        </w:numPr>
-        <w:rPr>
-          <w:b/>
-          <w:bCs/>
-        </w:rPr>
-      </w:pPr>
-      <w:r>
-        <w:t>The fruit will stay in the same square as the tree but will stay for 20 Turns</w:t>
-      </w:r>
-    </w:p>
-    <w:p>
-      <w:pPr>
-        <w:pStyle w:val="ListParagraph"/>
-        <w:numPr>
-          <w:ilvl w:val="1"/>
-          <w:numId w:val="1"/>
-        </w:numPr>
-        <w:rPr>
-          <w:b/>
-          <w:bCs/>
-        </w:rPr>
-      </w:pPr>
-      <w:proofErr w:type="spellStart"/>
-      <w:r>
-        <w:rPr>
-          <w:b/>
-          <w:bCs/>
-        </w:rPr>
-        <w:t>fruitRot</w:t>
-      </w:r>
-      <w:proofErr w:type="spellEnd"/>
-      <w:r>
-        <w:t xml:space="preserve"> (a counter for how long the fruit will stay on the map)</w:t>
-      </w:r>
-    </w:p>
-    <w:p>
-      <w:pPr>
-        <w:pStyle w:val="ListParagraph"/>
-        <w:numPr>
-          <w:ilvl w:val="0"/>
-          <w:numId w:val="1"/>
-        </w:numPr>
-        <w:rPr>
-          <w:b/>
-          <w:bCs/>
-        </w:rPr>
-      </w:pPr>
-      <w:r>
-        <w:t xml:space="preserve">If the player is in the same square as the </w:t>
-      </w:r>
-      <w:proofErr w:type="gramStart"/>
-      <w:r>
-        <w:t>fruit</w:t>
-      </w:r>
-      <w:proofErr w:type="gramEnd"/>
-      <w:r>
-        <w:t xml:space="preserve"> they can pick up the fruit</w:t>
-      </w:r>
-    </w:p>
-    <w:p>
-      <w:pPr>
-        <w:pStyle w:val="ListParagraph"/>
-        <w:numPr>
-          <w:ilvl w:val="1"/>
-          <w:numId w:val="1"/>
-        </w:numPr>
-        <w:rPr>
-          <w:b/>
-          <w:bCs/>
-        </w:rPr>
-      </w:pPr>
-      <w:r>
-        <w:t>If a player picks up the fruit, the fruit will not rot in their inventory</w:t>
-      </w:r>
-    </w:p>
-    <w:p>
-      <w:pPr>
-        <w:pStyle w:val="ListParagraph"/>
-        <w:numPr>
-          <w:ilvl w:val="0"/>
-          <w:numId w:val="1"/>
-        </w:numPr>
-        <w:rPr>
-          <w:b/>
-          <w:bCs/>
-        </w:rPr>
-      </w:pPr>
-      <w:r>
-        <w:t>If the player interacts with a</w:t>
-      </w:r>
-      <w:r>
-        <w:t xml:space="preserve"> Tree, they can search it for fruits to add to their inventory</w:t>
-      </w:r>
-    </w:p>
-    <w:p>
-      <w:pPr>
-        <w:pStyle w:val="ListParagraph"/>
-        <w:numPr>
-          <w:ilvl w:val="1"/>
-          <w:numId w:val="1"/>
-        </w:numPr>
-        <w:rPr>
-          <w:b/>
-          <w:bCs/>
-        </w:rPr>
-      </w:pPr>
-      <w:r>
-        <w:t xml:space="preserve">If the player interacts with the </w:t>
-      </w:r>
-      <w:proofErr w:type="gramStart"/>
-      <w:r>
-        <w:t>tree</w:t>
-      </w:r>
-      <w:proofErr w:type="gramEnd"/>
-      <w:r>
-        <w:t xml:space="preserve"> they have a 60% chance of failing</w:t>
-      </w:r>
-    </w:p>
-    <w:p>
-      <w:pPr>
-        <w:pStyle w:val="ListParagraph"/>
-        <w:numPr>
-          <w:ilvl w:val="2"/>
-          <w:numId w:val="1"/>
-        </w:numPr>
-        <w:rPr>
-          <w:b/>
-          <w:bCs/>
-        </w:rPr>
-      </w:pPr>
-      <w:r>
-        <w:t xml:space="preserve">This would return “you search the </w:t>
-      </w:r>
-      <w:proofErr w:type="gramStart"/>
-      <w:r>
-        <w:t>tree</w:t>
-      </w:r>
-      <w:proofErr w:type="gramEnd"/>
-      <w:r>
-        <w:t xml:space="preserve"> but you did not find any fruits”</w:t>
-      </w:r>
-    </w:p>
-    <w:p>
-      <w:pPr>
-        <w:pStyle w:val="ListParagraph"/>
-        <w:numPr>
-          <w:ilvl w:val="1"/>
-          <w:numId w:val="1"/>
-        </w:numPr>
-        <w:rPr>
-          <w:b/>
-          <w:bCs/>
-        </w:rPr>
-      </w:pPr>
-      <w:r>
-        <w:t xml:space="preserve">This would be the method </w:t>
-      </w:r>
-      <w:proofErr w:type="spellStart"/>
-      <w:r>
-        <w:rPr>
-          <w:b/>
-          <w:bCs/>
-        </w:rPr>
-        <w:t>searchFruitTree</w:t>
-      </w:r>
-      <w:proofErr w:type="spellEnd"/>
-      <w:r>
-        <w:t xml:space="preserve"> with the if condition that works alongside the probability </w:t>
-      </w:r>
-    </w:p>
-    <w:p>
-      <w:pPr>
-        <w:rPr>
-          <w:b/>
-          <w:bCs/>
-        </w:rPr>
-      </w:pPr>
-      <w:r>
-        <w:rPr>
-          <w:b/>
-          <w:bCs/>
-        </w:rPr>
-        <w:t>Dinosaurs</w:t>
-      </w:r>
-    </w:p>
-    <w:p>
-      <w:pPr>
-        <w:pStyle w:val="ListParagraph"/>
-        <w:numPr>
-          <w:ilvl w:val="0"/>
-          <w:numId w:val="1"/>
-        </w:numPr>
-        <w:rPr>
-          <w:b/>
-          <w:bCs/>
-        </w:rPr>
-      </w:pPr>
-      <w:r>
-        <w:t>A dinosaur will be hungry once the food level is below 20,</w:t>
-      </w:r>
-    </w:p>
-    <w:p>
-      <w:pPr>
-        <w:pStyle w:val="ListParagraph"/>
-        <w:numPr>
-          <w:ilvl w:val="1"/>
-          <w:numId w:val="1"/>
-        </w:numPr>
-        <w:rPr>
-          <w:b/>
-          <w:bCs/>
-        </w:rPr>
-      </w:pPr>
-      <w:r>
-        <w:lastRenderedPageBreak/>
-        <w:t>Message will pop up showing the dinosaurs hunger</w:t>
-      </w:r>
-      <w:r>
-        <w:t xml:space="preserve"> level decreasing each turn </w:t>
-      </w:r>
-    </w:p>
-    <w:p>
-      <w:pPr>
-        <w:pStyle w:val="ListParagraph"/>
-        <w:numPr>
-          <w:ilvl w:val="0"/>
-          <w:numId w:val="1"/>
-        </w:numPr>
-        <w:rPr>
-          <w:b/>
-          <w:bCs/>
-        </w:rPr>
-      </w:pPr>
-      <w:r>
-        <w:t xml:space="preserve">The </w:t>
-      </w:r>
-      <w:proofErr w:type="spellStart"/>
-      <w:r>
-        <w:t>dino</w:t>
-      </w:r>
-      <w:proofErr w:type="spellEnd"/>
-      <w:r>
-        <w:t xml:space="preserve"> will die if </w:t>
-      </w:r>
-      <w:proofErr w:type="spellStart"/>
-      <w:r>
-        <w:t>its</w:t>
-      </w:r>
-      <w:proofErr w:type="spellEnd"/>
-      <w:r>
-        <w:t xml:space="preserve"> not</w:t>
-      </w:r>
-      <w:r>
-        <w:t xml:space="preserve"> </w:t>
-      </w:r>
-      <w:r>
-        <w:t>able to feed, or is not fed</w:t>
-      </w:r>
-    </w:p>
-    <w:p>
-      <w:pPr>
-        <w:pStyle w:val="ListParagraph"/>
-        <w:numPr>
-          <w:ilvl w:val="0"/>
-          <w:numId w:val="1"/>
-        </w:numPr>
-        <w:rPr>
-          <w:b/>
-          <w:bCs/>
-        </w:rPr>
-      </w:pPr>
-      <w:r>
-        <w:t xml:space="preserve">If the </w:t>
-      </w:r>
-      <w:proofErr w:type="spellStart"/>
-      <w:r>
-        <w:t>dino</w:t>
-      </w:r>
-      <w:proofErr w:type="spellEnd"/>
-      <w:r>
-        <w:t xml:space="preserve"> food level is above 60 then it will modify its wander </w:t>
-      </w:r>
-      <w:r>
-        <w:t>behavior</w:t>
-      </w:r>
-      <w:r>
-        <w:t xml:space="preserve"> to move towar</w:t>
-      </w:r>
-      <w:r>
-        <w:t xml:space="preserve">ds a </w:t>
-      </w:r>
-      <w:proofErr w:type="spellStart"/>
-      <w:r>
-        <w:t>dino</w:t>
-      </w:r>
-      <w:proofErr w:type="spellEnd"/>
-      <w:r>
-        <w:t xml:space="preserve"> </w:t>
-      </w:r>
-      <w:r>
-        <w:t>of the opposite gender attribute.</w:t>
-      </w:r>
-    </w:p>
-    <w:p>
-      <w:pPr>
-        <w:ind w:left="360"/>
-        <w:rPr>
-          <w:b/>
-          <w:bCs/>
-        </w:rPr>
-      </w:pPr>
-    </w:p>
-    <w:p>
-      <w:pPr>
-        <w:pStyle w:val="ListParagraph"/>
-        <w:rPr>
-          <w:b/>
-          <w:bCs/>
-        </w:rPr>
-      </w:pPr>
-      <w:r>
-        <w:t>____________________Species_____________________________________________</w:t>
-      </w:r>
-    </w:p>
-    <w:p>
-      <w:pPr>
-        <w:pStyle w:val="ListParagraph"/>
-        <w:numPr>
-          <w:ilvl w:val="0"/>
-          <w:numId w:val="1"/>
-        </w:numPr>
-        <w:rPr>
-          <w:b/>
-          <w:bCs/>
-        </w:rPr>
-      </w:pPr>
+        <w:t>will be bolded</w:t>
+      </w:r>
+      <w:r>
+        <w:t xml:space="preserve"> and </w:t>
+      </w:r>
       <w:r>
         <w:rPr>
           <w:i/>
           <w:iCs/>
         </w:rPr>
-        <w:t>Stegosaurs</w:t>
+        <w:t xml:space="preserve">Changes </w:t>
+      </w:r>
+      <w:r>
+        <w:t>will be italicized for better readability.</w:t>
+      </w:r>
+    </w:p>
+    <w:p>
+      <w:pPr>
+        <w:rPr>
+          <w:b/>
+          <w:bCs/>
+          <w:u w:val="single"/>
+        </w:rPr>
+      </w:pPr>
+    </w:p>
+    <w:p>
+      <w:pPr>
+        <w:rPr>
+          <w:b/>
+          <w:bCs/>
+        </w:rPr>
+      </w:pPr>
+      <w:r>
+        <w:rPr>
+          <w:b/>
+          <w:bCs/>
+        </w:rPr>
+        <w:t>Grass</w:t>
+      </w:r>
+      <w:r>
+        <w:rPr>
+          <w:b/>
+          <w:bCs/>
+        </w:rPr>
+        <w:t xml:space="preserve"> </w:t>
+      </w:r>
+    </w:p>
+    <w:p>
+      <w:pPr>
+        <w:pStyle w:val="ListParagraph"/>
+        <w:numPr>
+          <w:ilvl w:val="0"/>
+          <w:numId w:val="1"/>
+        </w:numPr>
+      </w:pPr>
+      <w:r>
+        <w:t xml:space="preserve">Specs completed </w:t>
+      </w:r>
+      <w:r>
+        <w:t>within Grass</w:t>
       </w:r>
     </w:p>
     <w:p>
@@ -1324,18 +596,123 @@
           <w:numId w:val="1"/>
         </w:numPr>
         <w:rPr>
-          <w:b/>
-          <w:bCs/>
-        </w:rPr>
-      </w:pPr>
-      <w:r>
-        <w:t xml:space="preserve">Player starts with a small herd of </w:t>
-      </w:r>
-      <w:proofErr w:type="spellStart"/>
-      <w:r>
-        <w:t>stegs</w:t>
-      </w:r>
-      <w:proofErr w:type="spellEnd"/>
+          <w:highlight w:val="yellow"/>
+        </w:rPr>
+      </w:pPr>
+      <w:r>
+        <w:rPr>
+          <w:highlight w:val="yellow"/>
+        </w:rPr>
+        <w:t xml:space="preserve">Grass – </w:t>
+      </w:r>
+      <w:r>
+        <w:rPr>
+          <w:highlight w:val="yellow"/>
+        </w:rPr>
+        <w:t>constructor</w:t>
+      </w:r>
+    </w:p>
+    <w:p>
+      <w:pPr>
+        <w:pStyle w:val="ListParagraph"/>
+        <w:numPr>
+          <w:ilvl w:val="1"/>
+          <w:numId w:val="1"/>
+        </w:numPr>
+      </w:pPr>
+      <w:r>
+        <w:t>Any and all interaction that relate with the grass class need to be implemented as we go</w:t>
+      </w:r>
+    </w:p>
+    <w:p>
+      <w:pPr>
+        <w:pStyle w:val="ListParagraph"/>
+        <w:numPr>
+          <w:ilvl w:val="1"/>
+          <w:numId w:val="1"/>
+        </w:numPr>
+        <w:rPr>
+          <w:highlight w:val="yellow"/>
+        </w:rPr>
+      </w:pPr>
+      <w:r>
+        <w:rPr>
+          <w:highlight w:val="yellow"/>
+        </w:rPr>
+        <w:t>Complete the Grass class</w:t>
+      </w:r>
+    </w:p>
+    <w:p>
+      <w:pPr>
+        <w:pStyle w:val="ListParagraph"/>
+        <w:numPr>
+          <w:ilvl w:val="1"/>
+          <w:numId w:val="1"/>
+        </w:numPr>
+      </w:pPr>
+      <w:r>
+        <w:t xml:space="preserve">Code hungry dinosaur </w:t>
+      </w:r>
+      <w:r>
+        <w:t>behavior</w:t>
+      </w:r>
+      <w:r>
+        <w:t xml:space="preserve"> to utilize</w:t>
+      </w:r>
+      <w:r>
+        <w:rPr>
+          <w:b/>
+          <w:bCs/>
+        </w:rPr>
+        <w:t xml:space="preserve"> grazeOnGrass</w:t>
+      </w:r>
+      <w:r>
+        <w:t xml:space="preserve"> method</w:t>
+      </w:r>
+    </w:p>
+    <w:p>
+      <w:pPr>
+        <w:pStyle w:val="ListParagraph"/>
+        <w:numPr>
+          <w:ilvl w:val="1"/>
+          <w:numId w:val="1"/>
+        </w:numPr>
+        <w:rPr>
+          <w:highlight w:val="yellow"/>
+        </w:rPr>
+      </w:pPr>
+      <w:r>
+        <w:rPr>
+          <w:highlight w:val="yellow"/>
+        </w:rPr>
+        <w:t>Research impl</w:t>
+      </w:r>
+      <w:r>
+        <w:rPr>
+          <w:highlight w:val="yellow"/>
+        </w:rPr>
+        <w:t>ementation for checking dino locations across map on a string based world</w:t>
+      </w:r>
+    </w:p>
+    <w:p>
+      <w:pPr>
+        <w:pStyle w:val="ListParagraph"/>
+        <w:numPr>
+          <w:ilvl w:val="1"/>
+          <w:numId w:val="1"/>
+        </w:numPr>
+        <w:rPr>
+          <w:b/>
+          <w:bCs/>
+          <w:highlight w:val="yellow"/>
+        </w:rPr>
+      </w:pPr>
+      <w:r>
+        <w:rPr>
+          <w:highlight w:val="yellow"/>
+        </w:rPr>
+        <w:t>Each square has a 2% chance to grow grass even if it is near a tree</w:t>
+      </w:r>
     </w:p>
     <w:p>
       <w:pPr>
@@ -1347,34 +724,14 @@
         <w:rPr>
           <w:b/>
           <w:bCs/>
-        </w:rPr>
-      </w:pPr>
-      <w:r>
-        <w:t>All of them will start at a hunger level of 50/100 starting hunger level</w:t>
-      </w:r>
-    </w:p>
-    <w:p>
-      <w:pPr>
-        <w:pStyle w:val="ListParagraph"/>
-        <w:numPr>
-          <w:ilvl w:val="1"/>
-          <w:numId w:val="1"/>
-        </w:numPr>
-        <w:rPr>
-          <w:b/>
-          <w:bCs/>
-        </w:rPr>
-      </w:pPr>
-      <w:r>
-        <w:t xml:space="preserve">Player standing near a </w:t>
-      </w:r>
-      <w:proofErr w:type="spellStart"/>
-      <w:r>
-        <w:t>steg</w:t>
-      </w:r>
-      <w:proofErr w:type="spellEnd"/>
-      <w:r>
-        <w:t xml:space="preserve"> can feed them fruits or hay</w:t>
+          <w:highlight w:val="yellow"/>
+        </w:rPr>
+      </w:pPr>
+      <w:r>
+        <w:rPr>
+          <w:highlight w:val="yellow"/>
+        </w:rPr>
+        <w:t xml:space="preserve">If there are 2 or more squares with grass, </w:t>
       </w:r>
     </w:p>
     <w:p>
@@ -1387,18 +744,32 @@
         <w:rPr>
           <w:b/>
           <w:bCs/>
-        </w:rPr>
-      </w:pPr>
-      <w:r>
-        <w:t xml:space="preserve">Hay adds 20 to the </w:t>
-      </w:r>
-      <w:proofErr w:type="spellStart"/>
-      <w:r>
-        <w:t>stegs</w:t>
-      </w:r>
-      <w:proofErr w:type="spellEnd"/>
-      <w:r>
-        <w:t xml:space="preserve"> hunger level</w:t>
+          <w:highlight w:val="yellow"/>
+        </w:rPr>
+      </w:pPr>
+      <w:r>
+        <w:rPr>
+          <w:highlight w:val="yellow"/>
+        </w:rPr>
+        <w:t xml:space="preserve">if there is grass already on </w:t>
+      </w:r>
+      <w:r>
+        <w:rPr>
+          <w:highlight w:val="yellow"/>
+        </w:rPr>
+        <w:t>the adjacent square</w:t>
+      </w:r>
+      <w:r>
+        <w:rPr>
+          <w:highlight w:val="yellow"/>
+        </w:rPr>
+        <w:t xml:space="preserve"> then there is a </w:t>
+      </w:r>
+      <w:r>
+        <w:rPr>
+          <w:highlight w:val="yellow"/>
+        </w:rPr>
+        <w:t>10% chance to grow grass</w:t>
       </w:r>
     </w:p>
     <w:p>
@@ -1411,61 +782,354 @@
         <w:rPr>
           <w:b/>
           <w:bCs/>
-        </w:rPr>
-      </w:pPr>
-      <w:r>
-        <w:t xml:space="preserve">Fruits add 30 to the </w:t>
-      </w:r>
-      <w:proofErr w:type="spellStart"/>
-      <w:r>
-        <w:t>stegs</w:t>
-      </w:r>
-      <w:proofErr w:type="spellEnd"/>
-      <w:r>
-        <w:t xml:space="preserve"> hunger level</w:t>
-      </w:r>
-    </w:p>
-    <w:p>
-      <w:pPr>
-        <w:pStyle w:val="ListParagraph"/>
-        <w:numPr>
-          <w:ilvl w:val="3"/>
-          <w:numId w:val="1"/>
-        </w:numPr>
-        <w:rPr>
-          <w:b/>
-          <w:bCs/>
-        </w:rPr>
-      </w:pPr>
-      <w:proofErr w:type="spellStart"/>
-      <w:r>
-        <w:rPr>
-          <w:b/>
-          <w:bCs/>
-        </w:rPr>
-        <w:t>feed</w:t>
-      </w:r>
-      <w:r>
-        <w:rPr>
-          <w:b/>
-          <w:bCs/>
-        </w:rPr>
-        <w:t>Action</w:t>
-      </w:r>
-      <w:proofErr w:type="spellEnd"/>
-    </w:p>
-    <w:p>
-      <w:pPr>
-        <w:pStyle w:val="ListParagraph"/>
-        <w:numPr>
-          <w:ilvl w:val="0"/>
-          <w:numId w:val="1"/>
-        </w:numPr>
-        <w:rPr>
-          <w:b/>
-          <w:bCs/>
+          <w:highlight w:val="yellow"/>
+        </w:rPr>
+      </w:pPr>
+      <w:r>
+        <w:rPr>
+          <w:b/>
+          <w:bCs/>
+          <w:highlight w:val="yellow"/>
+        </w:rPr>
+        <w:t>gr</w:t>
+      </w:r>
+      <w:r>
+        <w:rPr>
+          <w:b/>
+          <w:bCs/>
+          <w:highlight w:val="yellow"/>
+        </w:rPr>
+        <w:t xml:space="preserve">owingProbability--- </w:t>
+      </w:r>
+      <w:r>
+        <w:rPr>
           <w:i/>
           <w:iCs/>
+          <w:highlight w:val="yellow"/>
+        </w:rPr>
+        <w:t>change made due to this being more simpler to implement as well as ensure our code is modular.</w:t>
+      </w:r>
+    </w:p>
+    <w:p>
+      <w:pPr>
+        <w:rPr>
+          <w:b/>
+          <w:bCs/>
+        </w:rPr>
+      </w:pPr>
+      <w:r>
+        <w:rPr>
+          <w:b/>
+          <w:bCs/>
+        </w:rPr>
+        <w:t>Tree</w:t>
+      </w:r>
+      <w:r>
+        <w:rPr>
+          <w:b/>
+          <w:bCs/>
+        </w:rPr>
+        <w:t xml:space="preserve">* </w:t>
+      </w:r>
+    </w:p>
+    <w:p>
+      <w:pPr>
+        <w:pStyle w:val="ListParagraph"/>
+        <w:numPr>
+          <w:ilvl w:val="0"/>
+          <w:numId w:val="1"/>
+        </w:numPr>
+        <w:rPr>
+          <w:b/>
+          <w:bCs/>
+        </w:rPr>
+      </w:pPr>
+      <w:r>
+        <w:t>A tree has a 5% chance to drop a fruit.</w:t>
+      </w:r>
+    </w:p>
+    <w:p>
+      <w:pPr>
+        <w:pStyle w:val="ListParagraph"/>
+        <w:numPr>
+          <w:ilvl w:val="0"/>
+          <w:numId w:val="1"/>
+        </w:numPr>
+        <w:rPr>
+          <w:b/>
+          <w:bCs/>
+        </w:rPr>
+      </w:pPr>
+      <w:r>
+        <w:t>The fruit will stay in the same square as the tree but will stay for 20 Turns</w:t>
+      </w:r>
+    </w:p>
+    <w:p>
+      <w:pPr>
+        <w:pStyle w:val="ListParagraph"/>
+        <w:numPr>
+          <w:ilvl w:val="1"/>
+          <w:numId w:val="1"/>
+        </w:numPr>
+        <w:rPr>
+          <w:b/>
+          <w:bCs/>
+        </w:rPr>
+      </w:pPr>
+      <w:r>
+        <w:rPr>
+          <w:b/>
+          <w:bCs/>
+        </w:rPr>
+        <w:t>fruitRot</w:t>
+      </w:r>
+      <w:r>
+        <w:t xml:space="preserve"> (a counter for how long the fruit will stay on the map)</w:t>
+      </w:r>
+    </w:p>
+    <w:p>
+      <w:pPr>
+        <w:pStyle w:val="ListParagraph"/>
+        <w:numPr>
+          <w:ilvl w:val="0"/>
+          <w:numId w:val="1"/>
+        </w:numPr>
+        <w:rPr>
+          <w:b/>
+          <w:bCs/>
+        </w:rPr>
+      </w:pPr>
+      <w:r>
+        <w:t>If the player is in the same square as the fruit they can pick up the fruit</w:t>
+      </w:r>
+    </w:p>
+    <w:p>
+      <w:pPr>
+        <w:pStyle w:val="ListParagraph"/>
+        <w:numPr>
+          <w:ilvl w:val="1"/>
+          <w:numId w:val="1"/>
+        </w:numPr>
+        <w:rPr>
+          <w:b/>
+          <w:bCs/>
+        </w:rPr>
+      </w:pPr>
+      <w:r>
+        <w:t>If a player picks up the fruit, the fruit will not rot in their inventory</w:t>
+      </w:r>
+    </w:p>
+    <w:p>
+      <w:pPr>
+        <w:pStyle w:val="ListParagraph"/>
+        <w:numPr>
+          <w:ilvl w:val="0"/>
+          <w:numId w:val="1"/>
+        </w:numPr>
+        <w:rPr>
+          <w:b/>
+          <w:bCs/>
+        </w:rPr>
+      </w:pPr>
+      <w:r>
+        <w:t>If the player interacts with a</w:t>
+      </w:r>
+      <w:r>
+        <w:t xml:space="preserve"> Tree, they can search it for fruits to add to their inventory</w:t>
+      </w:r>
+    </w:p>
+    <w:p>
+      <w:pPr>
+        <w:pStyle w:val="ListParagraph"/>
+        <w:numPr>
+          <w:ilvl w:val="1"/>
+          <w:numId w:val="1"/>
+        </w:numPr>
+        <w:rPr>
+          <w:b/>
+          <w:bCs/>
+        </w:rPr>
+      </w:pPr>
+      <w:r>
+        <w:t>If the player interacts with the tree they have a 60% chance of failing</w:t>
+      </w:r>
+    </w:p>
+    <w:p>
+      <w:pPr>
+        <w:pStyle w:val="ListParagraph"/>
+        <w:numPr>
+          <w:ilvl w:val="2"/>
+          <w:numId w:val="1"/>
+        </w:numPr>
+        <w:rPr>
+          <w:b/>
+          <w:bCs/>
+        </w:rPr>
+      </w:pPr>
+      <w:r>
+        <w:t>This would return “you search the tree but you did not find any fruits”</w:t>
+      </w:r>
+    </w:p>
+    <w:p>
+      <w:pPr>
+        <w:pStyle w:val="ListParagraph"/>
+        <w:numPr>
+          <w:ilvl w:val="1"/>
+          <w:numId w:val="1"/>
+        </w:numPr>
+        <w:rPr>
+          <w:b/>
+          <w:bCs/>
+        </w:rPr>
+      </w:pPr>
+      <w:r>
+        <w:t xml:space="preserve">This would be the method </w:t>
+      </w:r>
+      <w:r>
+        <w:rPr>
+          <w:b/>
+          <w:bCs/>
+        </w:rPr>
+        <w:t>searchFruitTree</w:t>
+      </w:r>
+      <w:r>
+        <w:t xml:space="preserve"> with the if condition that works alongside the probability </w:t>
+      </w:r>
+    </w:p>
+    <w:p>
+      <w:pPr>
+        <w:rPr>
+          <w:b/>
+          <w:bCs/>
+        </w:rPr>
+      </w:pPr>
+      <w:r>
+        <w:rPr>
+          <w:b/>
+          <w:bCs/>
+        </w:rPr>
+        <w:t>Dinosaurs</w:t>
+      </w:r>
+    </w:p>
+    <w:p>
+      <w:pPr>
+        <w:pStyle w:val="ListParagraph"/>
+        <w:numPr>
+          <w:ilvl w:val="0"/>
+          <w:numId w:val="1"/>
+        </w:numPr>
+        <w:rPr>
+          <w:b/>
+          <w:bCs/>
+        </w:rPr>
+      </w:pPr>
+      <w:r>
+        <w:t>A dinosaur will be hungry once the food level is below 20,</w:t>
+      </w:r>
+    </w:p>
+    <w:p>
+      <w:pPr>
+        <w:pStyle w:val="ListParagraph"/>
+        <w:numPr>
+          <w:ilvl w:val="1"/>
+          <w:numId w:val="1"/>
+        </w:numPr>
+        <w:rPr>
+          <w:b/>
+          <w:bCs/>
+        </w:rPr>
+      </w:pPr>
+      <w:r>
+        <w:t>Message will pop up showing the dinosaurs hunger</w:t>
+      </w:r>
+      <w:r>
+        <w:t xml:space="preserve"> level decreasing each turn </w:t>
+      </w:r>
+    </w:p>
+    <w:p>
+      <w:pPr>
+        <w:pStyle w:val="ListParagraph"/>
+        <w:numPr>
+          <w:ilvl w:val="0"/>
+          <w:numId w:val="1"/>
+        </w:numPr>
+        <w:rPr>
+          <w:b/>
+          <w:bCs/>
+        </w:rPr>
+      </w:pPr>
+      <w:r>
+        <w:t>The dino will die if its not</w:t>
+      </w:r>
+      <w:r>
+        <w:t xml:space="preserve"> </w:t>
+      </w:r>
+      <w:r>
+        <w:t>able to feed, or is not fed</w:t>
+      </w:r>
+    </w:p>
+    <w:p>
+      <w:pPr>
+        <w:pStyle w:val="ListParagraph"/>
+        <w:numPr>
+          <w:ilvl w:val="0"/>
+          <w:numId w:val="1"/>
+        </w:numPr>
+        <w:rPr>
+          <w:b/>
+          <w:bCs/>
+        </w:rPr>
+      </w:pPr>
+      <w:r>
+        <w:t xml:space="preserve">If the dino food level is above 60 then it will modify its wander </w:t>
+      </w:r>
+      <w:r>
+        <w:t>behavior</w:t>
+      </w:r>
+      <w:r>
+        <w:t xml:space="preserve"> to move towar</w:t>
+      </w:r>
+      <w:r>
+        <w:t xml:space="preserve">ds a </w:t>
+      </w:r>
+      <w:r>
+        <w:t xml:space="preserve">dino </w:t>
+      </w:r>
+      <w:r>
+        <w:t>of the opposite gender attribute.</w:t>
+      </w:r>
+    </w:p>
+    <w:p>
+      <w:pPr>
+        <w:ind w:left="360"/>
+        <w:rPr>
+          <w:b/>
+          <w:bCs/>
+        </w:rPr>
+      </w:pPr>
+    </w:p>
+    <w:p>
+      <w:pPr>
+        <w:pStyle w:val="ListParagraph"/>
+        <w:rPr>
+          <w:b/>
+          <w:bCs/>
+        </w:rPr>
+      </w:pPr>
+      <w:r>
+        <w:t>____________________Species_____________________________________________</w:t>
+      </w:r>
+    </w:p>
+    <w:p>
+      <w:pPr>
+        <w:pStyle w:val="ListParagraph"/>
+        <w:numPr>
+          <w:ilvl w:val="0"/>
+          <w:numId w:val="1"/>
+        </w:numPr>
+        <w:rPr>
+          <w:b/>
+          <w:bCs/>
         </w:rPr>
       </w:pPr>
       <w:r>
@@ -1473,7 +1137,8 @@
           <w:i/>
           <w:iCs/>
         </w:rPr>
-        <w:t>Allosaurs</w:t>
+        <w:lastRenderedPageBreak/>
+        <w:t>Stegosaurs</w:t>
       </w:r>
     </w:p>
     <w:p>
@@ -1481,6 +1146,113 @@
         <w:pStyle w:val="ListParagraph"/>
         <w:numPr>
           <w:ilvl w:val="1"/>
+          <w:numId w:val="1"/>
+        </w:numPr>
+        <w:rPr>
+          <w:b/>
+          <w:bCs/>
+        </w:rPr>
+      </w:pPr>
+      <w:r>
+        <w:t>Player starts with a small herd of stegs</w:t>
+      </w:r>
+    </w:p>
+    <w:p>
+      <w:pPr>
+        <w:pStyle w:val="ListParagraph"/>
+        <w:numPr>
+          <w:ilvl w:val="2"/>
+          <w:numId w:val="1"/>
+        </w:numPr>
+        <w:rPr>
+          <w:b/>
+          <w:bCs/>
+        </w:rPr>
+      </w:pPr>
+      <w:r>
+        <w:t>All of them will start at a hunger level of 50/100 starting hunger level</w:t>
+      </w:r>
+    </w:p>
+    <w:p>
+      <w:pPr>
+        <w:pStyle w:val="ListParagraph"/>
+        <w:numPr>
+          <w:ilvl w:val="1"/>
+          <w:numId w:val="1"/>
+        </w:numPr>
+        <w:rPr>
+          <w:b/>
+          <w:bCs/>
+        </w:rPr>
+      </w:pPr>
+      <w:r>
+        <w:t>Player standing near a steg can feed them fruits or hay</w:t>
+      </w:r>
+    </w:p>
+    <w:p>
+      <w:pPr>
+        <w:pStyle w:val="ListParagraph"/>
+        <w:numPr>
+          <w:ilvl w:val="2"/>
+          <w:numId w:val="1"/>
+        </w:numPr>
+        <w:rPr>
+          <w:b/>
+          <w:bCs/>
+        </w:rPr>
+      </w:pPr>
+      <w:r>
+        <w:t>Hay adds 20 to the stegs hunger level</w:t>
+      </w:r>
+    </w:p>
+    <w:p>
+      <w:pPr>
+        <w:pStyle w:val="ListParagraph"/>
+        <w:numPr>
+          <w:ilvl w:val="2"/>
+          <w:numId w:val="1"/>
+        </w:numPr>
+        <w:rPr>
+          <w:b/>
+          <w:bCs/>
+        </w:rPr>
+      </w:pPr>
+      <w:r>
+        <w:t>Fruits add 30 to the stegs hunger level</w:t>
+      </w:r>
+    </w:p>
+    <w:p>
+      <w:pPr>
+        <w:pStyle w:val="ListParagraph"/>
+        <w:numPr>
+          <w:ilvl w:val="3"/>
+          <w:numId w:val="1"/>
+        </w:numPr>
+        <w:rPr>
+          <w:b/>
+          <w:bCs/>
+        </w:rPr>
+      </w:pPr>
+      <w:r>
+        <w:rPr>
+          <w:b/>
+          <w:bCs/>
+        </w:rPr>
+        <w:t>feed</w:t>
+      </w:r>
+      <w:r>
+        <w:rPr>
+          <w:b/>
+          <w:bCs/>
+        </w:rPr>
+        <w:t>Action</w:t>
+      </w:r>
+    </w:p>
+    <w:p>
+      <w:pPr>
+        <w:pStyle w:val="ListParagraph"/>
+        <w:numPr>
+          <w:ilvl w:val="0"/>
           <w:numId w:val="1"/>
         </w:numPr>
         <w:rPr>
@@ -1491,28 +1263,11 @@
         </w:rPr>
       </w:pPr>
       <w:r>
-        <w:t>Eggs need to be bought from vending machines</w:t>
-      </w:r>
-    </w:p>
-    <w:p>
-      <w:pPr>
-        <w:pStyle w:val="ListParagraph"/>
-        <w:numPr>
-          <w:ilvl w:val="1"/>
-          <w:numId w:val="1"/>
-        </w:numPr>
-        <w:rPr>
-          <w:b/>
-          <w:bCs/>
+        <w:rPr>
           <w:i/>
           <w:iCs/>
         </w:rPr>
-      </w:pPr>
-      <w:r>
-        <w:t>Will attack stegosaurs</w:t>
-      </w:r>
-      <w:r>
-        <w:t xml:space="preserve"> if they are near them by a square</w:t>
+        <w:t>Allosaurs</w:t>
       </w:r>
     </w:p>
     <w:p>
@@ -1530,21 +1285,7 @@
         </w:rPr>
       </w:pPr>
       <w:r>
-        <w:t>Can be fed</w:t>
-      </w:r>
-      <w:r>
-        <w:t xml:space="preserve"> carnivore meal </w:t>
-      </w:r>
-      <w:proofErr w:type="gramStart"/>
-      <w:r>
-        <w:t>kit</w:t>
-      </w:r>
-      <w:r>
-        <w:t>(</w:t>
-      </w:r>
-      <w:proofErr w:type="gramEnd"/>
-      <w:r>
-        <w:t>which are bought from the vending machine)</w:t>
+        <w:t>Eggs need to be bought from vending machines</w:t>
       </w:r>
     </w:p>
     <w:p>
@@ -1561,22 +1302,11 @@
           <w:iCs/>
         </w:rPr>
       </w:pPr>
-      <w:proofErr w:type="gramStart"/>
-      <w:r>
-        <w:t>Also</w:t>
-      </w:r>
-      <w:proofErr w:type="gramEnd"/>
-      <w:r>
-        <w:t xml:space="preserve"> they can cannibalize another</w:t>
-      </w:r>
-      <w:r>
-        <w:t xml:space="preserve"> dead</w:t>
-      </w:r>
-      <w:r>
-        <w:t xml:space="preserve"> allosaur to level up hunger level</w:t>
-      </w:r>
-      <w:r>
-        <w:t xml:space="preserve"> by 50</w:t>
+      <w:r>
+        <w:t>Will attack stegosaurs</w:t>
+      </w:r>
+      <w:r>
+        <w:t xml:space="preserve"> if they are near them by a square</w:t>
       </w:r>
     </w:p>
     <w:p>
@@ -1587,11 +1317,62 @@
           <w:numId w:val="1"/>
         </w:numPr>
         <w:rPr>
+          <w:b/>
+          <w:bCs/>
           <w:i/>
           <w:iCs/>
         </w:rPr>
       </w:pPr>
       <w:r>
+        <w:t>Can be fed</w:t>
+      </w:r>
+      <w:r>
+        <w:t xml:space="preserve"> carnivore meal kit</w:t>
+      </w:r>
+      <w:r>
+        <w:t>(which are bought from the vending machine)</w:t>
+      </w:r>
+    </w:p>
+    <w:p>
+      <w:pPr>
+        <w:pStyle w:val="ListParagraph"/>
+        <w:numPr>
+          <w:ilvl w:val="1"/>
+          <w:numId w:val="1"/>
+        </w:numPr>
+        <w:rPr>
+          <w:b/>
+          <w:bCs/>
+          <w:i/>
+          <w:iCs/>
+        </w:rPr>
+      </w:pPr>
+      <w:r>
+        <w:t>Also they can cannibalize another</w:t>
+      </w:r>
+      <w:r>
+        <w:t xml:space="preserve"> dead</w:t>
+      </w:r>
+      <w:r>
+        <w:t xml:space="preserve"> allosaur to level up hunger level</w:t>
+      </w:r>
+      <w:r>
+        <w:t xml:space="preserve"> by 50</w:t>
+      </w:r>
+    </w:p>
+    <w:p>
+      <w:pPr>
+        <w:pStyle w:val="ListParagraph"/>
+        <w:numPr>
+          <w:ilvl w:val="1"/>
+          <w:numId w:val="1"/>
+        </w:numPr>
+        <w:rPr>
+          <w:i/>
+          <w:iCs/>
+        </w:rPr>
+      </w:pPr>
+      <w:r>
         <w:t>Eat an allosaur egg to gain 10 hunger points</w:t>
       </w:r>
     </w:p>
@@ -1675,7 +1456,6 @@
           <w:bCs/>
         </w:rPr>
       </w:pPr>
-      <w:proofErr w:type="spellStart"/>
       <w:r>
         <w:rPr>
           <w:b/>
@@ -1683,7 +1463,6 @@
         </w:rPr>
         <w:t>mateState</w:t>
       </w:r>
-      <w:proofErr w:type="spellEnd"/>
     </w:p>
     <w:p>
       <w:pPr>
@@ -1713,7 +1492,6 @@
           <w:bCs/>
         </w:rPr>
       </w:pPr>
-      <w:proofErr w:type="spellStart"/>
       <w:r>
         <w:rPr>
           <w:b/>
@@ -1728,7 +1506,6 @@
         </w:rPr>
         <w:t>Action</w:t>
       </w:r>
-      <w:proofErr w:type="spellEnd"/>
     </w:p>
     <w:p>
       <w:pPr>
@@ -1840,17 +1617,11 @@
     <w:p/>
     <w:p>
       <w:r>
-        <w:t xml:space="preserve">Trees, Fruits, Grass and </w:t>
-      </w:r>
-      <w:proofErr w:type="spellStart"/>
-      <w:r>
-        <w:t>GrassGrowth</w:t>
-      </w:r>
-      <w:proofErr w:type="spellEnd"/>
-    </w:p>
-    <w:p>
-      <w:r>
-        <w:lastRenderedPageBreak/>
+        <w:t>Trees, Fruits, Grass and GrassGrowth</w:t>
+      </w:r>
+    </w:p>
+    <w:p>
+      <w:r>
         <w:t>Classes involved:</w:t>
       </w:r>
     </w:p>
@@ -1884,7 +1655,11 @@
         <w:t>S</w:t>
       </w:r>
       <w:r>
-        <w:t>tegosaurs survive on grass and fruits. To be able to feed stegosaurs we created a Grass class and Tree class that extends the Ground Abstract class. The Ground class represents a bare park with squares of dirt and trees. Therefore, we made Grass and Tree classes inherit from the Ground class. Also, there is a possibility for the squares of dirt to grow grass, so we created Grass Growth class for Grass class to use to grow grass with respect to the squares of dirt in the Ground class. However, for every square in the Ground class that has a tree on it, a stegosaur can eat the fruit on that tree. Fruits that drops from the tree stays in the player inventory. Therefore, we created a Fruits class so that the Tree class should instantiate Fruits object from the Fruits class. The Stegosaurs creates an object from the Ground class to be able to survive on both grass and fruits on trees. </w:t>
+        <w:t xml:space="preserve">tegosaurs survive on grass and fruits. To be able to feed stegosaurs we created a Grass class and Tree class that extends the Ground Abstract class. The Ground class represents a bare park with squares of dirt and trees. Therefore, we made Grass and Tree classes inherit from the Ground class. </w:t>
+      </w:r>
+      <w:r>
+        <w:lastRenderedPageBreak/>
+        <w:t>Also, there is a possibility for the squares of dirt to grow grass, so we created Grass Growth class for Grass class to use to grow grass with respect to the squares of dirt in the Ground class. However, for every square in the Ground class that has a tree on it, a stegosaur can eat the fruit on that tree. Fruits that drops from the tree stays in the player inventory. Therefore, we created a Fruits class so that the Tree class should instantiate Fruits object from the Fruits class. The Stegosaurs creates an object from the Ground class to be able to survive on both grass and fruits on trees. </w:t>
       </w:r>
       <w:r>
         <w:br/>
@@ -1915,29 +1690,8 @@
     <w:p/>
     <w:p>
       <w:r>
-        <w:t xml:space="preserve">Harvest, </w:t>
-      </w:r>
-      <w:proofErr w:type="spellStart"/>
-      <w:r>
-        <w:t>PurchaseAction</w:t>
-      </w:r>
-      <w:proofErr w:type="spellEnd"/>
-      <w:r>
-        <w:t xml:space="preserve">, </w:t>
-      </w:r>
-      <w:proofErr w:type="spellStart"/>
-      <w:r>
-        <w:t>FeedAction</w:t>
-      </w:r>
-      <w:proofErr w:type="spellEnd"/>
-      <w:r>
-        <w:t xml:space="preserve">, </w:t>
-      </w:r>
-      <w:proofErr w:type="spellStart"/>
-      <w:r>
-        <w:t>GrazeOnGrass</w:t>
-      </w:r>
-      <w:proofErr w:type="spellEnd"/>
+        <w:t>Harvest, PurchaseAction, FeedAction, GrazeOnGrass</w:t>
+      </w:r>
     </w:p>
     <w:p/>
     <w:p>
@@ -1953,55 +1707,7 @@
     <w:p/>
     <w:p>
       <w:r>
-        <w:t xml:space="preserve">Stegosaurs can move towards a grass and graze on it, and so we created </w:t>
-      </w:r>
-      <w:proofErr w:type="spellStart"/>
-      <w:r>
-        <w:t>GrazeOnGrass</w:t>
-      </w:r>
-      <w:proofErr w:type="spellEnd"/>
-      <w:r>
-        <w:t xml:space="preserve"> class that extends the Action class in the engine package as grazing on grass is an Action so it needs to extend the Action Abstract class. </w:t>
-      </w:r>
-      <w:proofErr w:type="spellStart"/>
-      <w:r>
-        <w:t>GrazeOnClass</w:t>
-      </w:r>
-      <w:proofErr w:type="spellEnd"/>
-      <w:r>
-        <w:t xml:space="preserve"> class should know about the Grass class because once the stegosaurs graze on each square of grass, this square of grass then becomes square of dirt and so it needs to know about the Grass class to be able to grow grass again. Also, if a player is next to stegosaur, the player can feed it fruit or hay. Therefore, we implemented </w:t>
-      </w:r>
-      <w:proofErr w:type="spellStart"/>
-      <w:r>
-        <w:t>PurchaseAction</w:t>
-      </w:r>
-      <w:proofErr w:type="spellEnd"/>
-      <w:r>
-        <w:t xml:space="preserve"> for the player to purchase fruit or hay from the vending machine and implemented </w:t>
-      </w:r>
-      <w:proofErr w:type="spellStart"/>
-      <w:r>
-        <w:t>FeedAction</w:t>
-      </w:r>
-      <w:proofErr w:type="spellEnd"/>
-      <w:r>
-        <w:t xml:space="preserve"> for the player to feed the dinosaurs. Both </w:t>
-      </w:r>
-      <w:proofErr w:type="spellStart"/>
-      <w:r>
-        <w:t>PurchaseAction</w:t>
-      </w:r>
-      <w:proofErr w:type="spellEnd"/>
-      <w:r>
-        <w:t xml:space="preserve"> and </w:t>
-      </w:r>
-      <w:proofErr w:type="spellStart"/>
-      <w:r>
-        <w:t>FeedAction</w:t>
-      </w:r>
-      <w:proofErr w:type="spellEnd"/>
-      <w:r>
-        <w:t xml:space="preserve"> extend the Action Abstract class as they are both actions. The Harvest class because if the player is standing on the grass, they can harvest it.</w:t>
+        <w:t>Stegosaurs can move towards a grass and graze on it, and so we created GrazeOnGrass class that extends the Action class in the engine package as grazing on grass is an Action so it needs to extend the Action Abstract class. GrazeOnClass class should know about the Grass class because once the stegosaurs graze on each square of grass, this square of grass then becomes square of dirt and so it needs to know about the Grass class to be able to grow grass again. Also, if a player is next to stegosaur, the player can feed it fruit or hay. Therefore, we implemented PurchaseAction for the player to purchase fruit or hay from the vending machine and implemented FeedAction for the player to feed the dinosaurs. Both PurchaseAction and FeedAction extend the Action Abstract class as they are both actions. The Harvest class because if the player is standing on the grass, they can harvest it.</w:t>
       </w:r>
     </w:p>
     <w:p>
@@ -2029,185 +1735,29 @@
       </w:r>
     </w:p>
     <w:p>
-      <w:proofErr w:type="spellStart"/>
-      <w:r>
-        <w:t>MateAction</w:t>
-      </w:r>
-      <w:proofErr w:type="spellEnd"/>
-      <w:r>
-        <w:t xml:space="preserve">, </w:t>
-      </w:r>
-      <w:proofErr w:type="spellStart"/>
-      <w:r>
-        <w:t>LayAction</w:t>
-      </w:r>
-      <w:proofErr w:type="spellEnd"/>
-      <w:r>
-        <w:t xml:space="preserve">, Eggs, </w:t>
-      </w:r>
-      <w:proofErr w:type="spellStart"/>
-      <w:proofErr w:type="gramStart"/>
-      <w:r>
-        <w:t>AllosaurEgg</w:t>
-      </w:r>
-      <w:proofErr w:type="spellEnd"/>
-      <w:r>
-        <w:t>,,</w:t>
-      </w:r>
-      <w:proofErr w:type="gramEnd"/>
-      <w:r>
-        <w:t xml:space="preserve"> </w:t>
-      </w:r>
-      <w:proofErr w:type="spellStart"/>
-      <w:r>
-        <w:t>StegosaurEgg</w:t>
-      </w:r>
-      <w:proofErr w:type="spellEnd"/>
-      <w:r>
-        <w:t xml:space="preserve">, </w:t>
-      </w:r>
-      <w:proofErr w:type="spellStart"/>
-      <w:r>
-        <w:t>BabyAllosaur</w:t>
-      </w:r>
-      <w:proofErr w:type="spellEnd"/>
-      <w:r>
-        <w:t xml:space="preserve">, </w:t>
-      </w:r>
-      <w:proofErr w:type="spellStart"/>
-      <w:r>
-        <w:t>BabyStegosaur</w:t>
-      </w:r>
-      <w:proofErr w:type="spellEnd"/>
-      <w:r>
-        <w:t>, Allosaur</w:t>
+      <w:r>
+        <w:t>MateAction, LayAction, Eggs, AllosaurEgg,, StegosaurEgg, BabyAllosaur, BabyStegosaur, Allosaur</w:t>
       </w:r>
     </w:p>
     <w:p/>
     <w:p>
       <w:r>
+        <w:t>Classes involved:</w:t>
+      </w:r>
+    </w:p>
+    <w:p>
+      <w:r>
+        <w:t>Action, MoveActorAction</w:t>
+      </w:r>
+    </w:p>
+    <w:p/>
+    <w:p>
+      <w:r>
+        <w:t xml:space="preserve">If a Stegosaur wants to breed, it will move towards a stegosaur of opposite sex. We created MoveActorAction class to know about the Action class because of the fact that stegosaur move towards another stegosaur. Then we created MateAction and LayAction to inherit from the Action Abstract class </w:t>
+      </w:r>
+      <w:r>
         <w:lastRenderedPageBreak/>
-        <w:t>Classes involved:</w:t>
-      </w:r>
-    </w:p>
-    <w:p>
-      <w:r>
-        <w:t xml:space="preserve">Action, </w:t>
-      </w:r>
-      <w:proofErr w:type="spellStart"/>
-      <w:r>
-        <w:t>MoveActorAction</w:t>
-      </w:r>
-      <w:proofErr w:type="spellEnd"/>
-    </w:p>
-    <w:p/>
-    <w:p>
-      <w:r>
-        <w:t xml:space="preserve">If a Stegosaur wants to breed, it will move towards a stegosaur of opposite sex. We created </w:t>
-      </w:r>
-      <w:proofErr w:type="spellStart"/>
-      <w:r>
-        <w:t>MoveActorAction</w:t>
-      </w:r>
-      <w:proofErr w:type="spellEnd"/>
-      <w:r>
-        <w:t xml:space="preserve"> class to know about the Action class </w:t>
-      </w:r>
-      <w:proofErr w:type="gramStart"/>
-      <w:r>
-        <w:t>because of the fact that</w:t>
-      </w:r>
-      <w:proofErr w:type="gramEnd"/>
-      <w:r>
-        <w:t xml:space="preserve"> stegosaur move towards another stegosaur. Then we created </w:t>
-      </w:r>
-      <w:proofErr w:type="spellStart"/>
-      <w:r>
-        <w:t>MateAction</w:t>
-      </w:r>
-      <w:proofErr w:type="spellEnd"/>
-      <w:r>
-        <w:t xml:space="preserve"> and </w:t>
-      </w:r>
-      <w:proofErr w:type="spellStart"/>
-      <w:r>
-        <w:t>LayAction</w:t>
-      </w:r>
-      <w:proofErr w:type="spellEnd"/>
-      <w:r>
-        <w:t xml:space="preserve"> to inherit from the Action Abstract class in the engine package as they are a type of actions involved in breeding. After the mate action, the female stegosaur female will lay an egg. We created Eggs Class and we make the </w:t>
-      </w:r>
-      <w:proofErr w:type="spellStart"/>
-      <w:r>
-        <w:t>LayAction</w:t>
-      </w:r>
-      <w:proofErr w:type="spellEnd"/>
-      <w:r>
-        <w:t xml:space="preserve"> class creates Eggs class. We also created an </w:t>
-      </w:r>
-      <w:proofErr w:type="spellStart"/>
-      <w:r>
-        <w:t>AllosaurEgg</w:t>
-      </w:r>
-      <w:proofErr w:type="spellEnd"/>
-      <w:r>
-        <w:t xml:space="preserve"> and </w:t>
-      </w:r>
-      <w:proofErr w:type="spellStart"/>
-      <w:r>
-        <w:t>StegosaurEgg</w:t>
-      </w:r>
-      <w:proofErr w:type="spellEnd"/>
-      <w:r>
-        <w:t xml:space="preserve"> to extend the Abstract Eggs class because an egg might be either allosaur or stegosaur. The </w:t>
-      </w:r>
-      <w:proofErr w:type="spellStart"/>
-      <w:r>
-        <w:t>AllosaurEgg</w:t>
-      </w:r>
-      <w:proofErr w:type="spellEnd"/>
-      <w:r>
-        <w:t xml:space="preserve"> and </w:t>
-      </w:r>
-      <w:proofErr w:type="spellStart"/>
-      <w:r>
-        <w:t>StegosaurEgg</w:t>
-      </w:r>
-      <w:proofErr w:type="spellEnd"/>
-      <w:r>
-        <w:t xml:space="preserve"> classes then creates the </w:t>
-      </w:r>
-      <w:proofErr w:type="spellStart"/>
-      <w:r>
-        <w:t>BabyAllosaur</w:t>
-      </w:r>
-      <w:proofErr w:type="spellEnd"/>
-      <w:r>
-        <w:t xml:space="preserve"> and </w:t>
-      </w:r>
-      <w:proofErr w:type="spellStart"/>
-      <w:r>
-        <w:t>BabyStegosaur</w:t>
-      </w:r>
-      <w:proofErr w:type="spellEnd"/>
-      <w:r>
-        <w:t xml:space="preserve"> as later these eggs will hash and become baby dinosaurs. The </w:t>
-      </w:r>
-      <w:proofErr w:type="spellStart"/>
-      <w:r>
-        <w:t>BabyAllosaur</w:t>
-      </w:r>
-      <w:proofErr w:type="spellEnd"/>
-      <w:r>
-        <w:t xml:space="preserve"> and </w:t>
-      </w:r>
-      <w:proofErr w:type="spellStart"/>
-      <w:r>
-        <w:t>BabyStegosaur</w:t>
-      </w:r>
-      <w:proofErr w:type="spellEnd"/>
-      <w:r>
-        <w:t xml:space="preserve"> creates the Allosaur and Stegosaur classes. The baby dinosaurs then become adult dinosaurs. </w:t>
+        <w:t>in the engine package as they are a type of actions involved in breeding. After the mate action, the female stegosaur female will lay an egg. We created Eggs Class and we make the LayAction class creates Eggs class. We also created an AllosaurEgg and StegosaurEgg to extend the Abstract Eggs class because an egg might be either allosaur or stegosaur. The AllosaurEgg and StegosaurEgg classes then creates the BabyAllosaur and BabyStegosaur as later these eggs will hash and become baby dinosaurs. The BabyAllosaur and BabyStegosaur creates the Allosaur and Stegosaur classes. The baby dinosaurs then become adult dinosaurs. </w:t>
       </w:r>
     </w:p>
     <w:p/>
@@ -2232,11 +1782,9 @@
     </w:p>
     <w:p/>
     <w:p>
-      <w:proofErr w:type="spellStart"/>
       <w:r>
         <w:t>VendingMachine</w:t>
       </w:r>
-      <w:proofErr w:type="spellEnd"/>
     </w:p>
     <w:p/>
     <w:p>
@@ -2262,31 +1810,7 @@
     <w:p/>
     <w:p>
       <w:r>
-        <w:t xml:space="preserve">At the beginning of the game the Application </w:t>
-      </w:r>
-      <w:proofErr w:type="spellStart"/>
-      <w:r>
-        <w:t>classe</w:t>
-      </w:r>
-      <w:proofErr w:type="spellEnd"/>
-      <w:r>
-        <w:t xml:space="preserve"> needs to place a vending machine so we created a </w:t>
-      </w:r>
-      <w:proofErr w:type="spellStart"/>
-      <w:r>
-        <w:t>VendingMachine</w:t>
-      </w:r>
-      <w:proofErr w:type="spellEnd"/>
-      <w:r>
-        <w:t xml:space="preserve"> class and made Application class to create a Vending machine object. The vending machine will sell food, eggs and weapons, so we made the vending machine to extend the Item class and we assumed that all food, eggs and weapons will be classified under Item. The vending machine also will need to be placed in a specific location and hence it uses Location class to know which location </w:t>
-      </w:r>
-      <w:proofErr w:type="gramStart"/>
-      <w:r>
-        <w:t>will the vending machine</w:t>
-      </w:r>
-      <w:proofErr w:type="gramEnd"/>
-      <w:r>
-        <w:t xml:space="preserve"> be placed.</w:t>
+        <w:t>At the beginning of the game the Application classe needs to place a vending machine so we created a VendingMachine class and made Application class to create a Vending machine object. The vending machine will sell food, eggs and weapons, so we made the vending machine to extend the Item class and we assumed that all food, eggs and weapons will be classified under Item. The vending machine also will need to be placed in a specific location and hence it uses Location class to know which location will the vending machine be placed.</w:t>
       </w:r>
     </w:p>
     <w:p/>

</xml_diff>